<commit_message>
Update Glosario Cáncer Cuello Uterino.docx
</commit_message>
<xml_diff>
--- a/Glosario Cáncer Cuello Uterino.docx
+++ b/Glosario Cáncer Cuello Uterino.docx
@@ -241,7 +241,25 @@
           <w:shd w:val="clear" w:color="auto" w:fill="FFFFFF"/>
           <w:lang w:val="es-CL" w:eastAsia="es-ES_tradnl"/>
         </w:rPr>
-        <w:t>que se origina en el revestimiento de glándulas se secreción externa.</w:t>
+        <w:t>que se origina en el revestimiento de glándulas se secreción ext</w:t>
+      </w:r>
+      <w:r>
+        <w:rPr>
+          <w:rFonts w:eastAsia="Times New Roman" w:cstheme="minorHAnsi"/>
+          <w:spacing w:val="5"/>
+          <w:shd w:val="clear" w:color="auto" w:fill="FFFFFF"/>
+          <w:lang w:val="es-CL" w:eastAsia="es-ES_tradnl"/>
+        </w:rPr>
+        <w:t xml:space="preserve"> </w:t>
+      </w:r>
+      <w:r>
+        <w:rPr>
+          <w:rFonts w:eastAsia="Times New Roman" w:cstheme="minorHAnsi"/>
+          <w:spacing w:val="5"/>
+          <w:shd w:val="clear" w:color="auto" w:fill="FFFFFF"/>
+          <w:lang w:val="es-CL" w:eastAsia="es-ES_tradnl"/>
+        </w:rPr>
+        <w:t>erna.</w:t>
       </w:r>
     </w:p>
     <w:p>
@@ -295,11 +313,428 @@
     <w:p>
       <w:pPr>
         <w:rPr>
-          <w:lang w:val="es-ES"/>
-        </w:rPr>
-      </w:pPr>
-      <w:bookmarkStart w:id="0" w:name="_GoBack"/>
-      <w:bookmarkEnd w:id="0"/>
+          <w:rFonts w:eastAsia="Times New Roman" w:cstheme="minorHAnsi"/>
+          <w:spacing w:val="5"/>
+          <w:shd w:val="clear" w:color="auto" w:fill="FFFFFF"/>
+          <w:lang w:val="es-CL" w:eastAsia="es-ES_tradnl"/>
+        </w:rPr>
+      </w:pPr>
+    </w:p>
+    <w:p>
+      <w:pPr>
+        <w:rPr>
+          <w:rFonts w:eastAsia="Times New Roman" w:cstheme="minorHAnsi"/>
+          <w:spacing w:val="5"/>
+          <w:shd w:val="clear" w:color="auto" w:fill="FFFFFF"/>
+          <w:lang w:val="es-CL" w:eastAsia="es-ES_tradnl"/>
+        </w:rPr>
+      </w:pPr>
+    </w:p>
+    <w:p>
+      <w:pPr>
+        <w:jc w:val="center"/>
+        <w:rPr>
+          <w:rFonts w:cstheme="minorHAnsi"/>
+          <w:b/>
+          <w:bCs/>
+          <w:sz w:val="26"/>
+          <w:szCs w:val="26"/>
+          <w:lang w:val="es-ES"/>
+        </w:rPr>
+      </w:pPr>
+      <w:r>
+        <w:rPr>
+          <w:rFonts w:cstheme="minorHAnsi"/>
+          <w:b/>
+          <w:bCs/>
+          <w:sz w:val="26"/>
+          <w:szCs w:val="26"/>
+          <w:lang w:val="es-ES"/>
+        </w:rPr>
+        <w:t>Glosario</w:t>
+      </w:r>
+      <w:r>
+        <w:rPr>
+          <w:rFonts w:eastAsia="Times New Roman" w:cstheme="minorHAnsi"/>
+          <w:spacing w:val="5"/>
+          <w:shd w:val="clear" w:color="auto" w:fill="FFFFFF"/>
+          <w:lang w:val="es-CL" w:eastAsia="es-ES_tradnl"/>
+        </w:rPr>
+        <w:t xml:space="preserve"> </w:t>
+      </w:r>
+      <w:r>
+        <w:rPr>
+          <w:rFonts w:cstheme="minorHAnsi"/>
+          <w:b/>
+          <w:bCs/>
+          <w:sz w:val="26"/>
+          <w:szCs w:val="26"/>
+          <w:lang w:val="es-ES"/>
+        </w:rPr>
+        <w:t>Mejorado</w:t>
+      </w:r>
+    </w:p>
+    <w:p>
+      <w:pPr>
+        <w:jc w:val="both"/>
+        <w:rPr>
+          <w:rFonts w:cstheme="minorHAnsi"/>
+          <w:b/>
+          <w:bCs/>
+          <w:sz w:val="26"/>
+          <w:szCs w:val="26"/>
+          <w:lang w:val="es-ES"/>
+        </w:rPr>
+      </w:pPr>
+    </w:p>
+    <w:p>
+      <w:pPr>
+        <w:jc w:val="center"/>
+        <w:rPr>
+          <w:rFonts w:cstheme="minorHAnsi"/>
+          <w:b/>
+          <w:bCs/>
+          <w:sz w:val="26"/>
+          <w:szCs w:val="26"/>
+          <w:lang w:val="es-CL"/>
+        </w:rPr>
+      </w:pPr>
+      <w:r>
+        <w:rPr>
+          <w:rFonts w:cstheme="minorHAnsi"/>
+          <w:b/>
+          <w:bCs/>
+          <w:sz w:val="26"/>
+          <w:szCs w:val="26"/>
+          <w:lang w:val="es-ES"/>
+        </w:rPr>
+        <w:t>Glosario Cáncer Cuello Uterino</w:t>
+      </w:r>
+    </w:p>
+    <w:p>
+      <w:pPr>
+        <w:jc w:val="center"/>
+        <w:rPr>
+          <w:rFonts w:cstheme="minorHAnsi"/>
+          <w:b/>
+          <w:bCs/>
+          <w:sz w:val="26"/>
+          <w:szCs w:val="26"/>
+          <w:lang w:val="es-ES"/>
+        </w:rPr>
+      </w:pPr>
+      <w:r>
+        <w:rPr>
+          <w:rFonts w:cstheme="minorHAnsi"/>
+          <w:b/>
+          <w:bCs/>
+          <w:sz w:val="26"/>
+          <w:szCs w:val="26"/>
+          <w:lang w:val="es-ES"/>
+        </w:rPr>
+        <w:t>Resultados del Examen Papanicolaou (PAP)</w:t>
+      </w:r>
+    </w:p>
+    <w:p>
+      <w:pPr>
+        <w:jc w:val="both"/>
+        <w:rPr>
+          <w:rFonts w:cstheme="minorHAnsi"/>
+          <w:b/>
+          <w:bCs/>
+          <w:sz w:val="32"/>
+          <w:szCs w:val="32"/>
+          <w:lang w:val="es-ES"/>
+        </w:rPr>
+      </w:pPr>
+    </w:p>
+    <w:p>
+      <w:pPr>
+        <w:jc w:val="both"/>
+        <w:rPr>
+          <w:rFonts w:cstheme="minorHAnsi"/>
+          <w:u w:val="single"/>
+          <w:lang w:val="es-ES"/>
+        </w:rPr>
+      </w:pPr>
+      <w:r>
+        <w:rPr>
+          <w:rFonts w:cstheme="minorHAnsi"/>
+          <w:u w:val="single"/>
+          <w:lang w:val="es-ES"/>
+        </w:rPr>
+        <w:t>Inadecuados y Atípicos:</w:t>
+      </w:r>
+    </w:p>
+    <w:p>
+      <w:pPr>
+        <w:ind w:left="708"/>
+        <w:jc w:val="both"/>
+        <w:rPr>
+          <w:rFonts w:cstheme="minorHAnsi"/>
+          <w:lang w:val="es-ES"/>
+        </w:rPr>
+      </w:pPr>
+      <w:r>
+        <w:rPr>
+          <w:rFonts w:cstheme="minorHAnsi"/>
+          <w:lang w:val="es-ES"/>
+        </w:rPr>
+        <w:t>Inadecuado: Resultado inadecuado del PAP.</w:t>
+      </w:r>
+      <w:r>
+        <w:rPr>
+          <w:rFonts w:cstheme="minorHAnsi"/>
+          <w:lang w:val="es-ES"/>
+        </w:rPr>
+        <w:t xml:space="preserve"> </w:t>
+      </w:r>
+      <w:r>
+        <w:rPr>
+          <w:rFonts w:cstheme="minorHAnsi"/>
+          <w:color w:val="FF0000"/>
+          <w:lang w:val="es-ES"/>
+        </w:rPr>
+        <w:t>ESPERAR RESPUESTA CLAU</w:t>
+      </w:r>
+    </w:p>
+    <w:p>
+      <w:pPr>
+        <w:ind w:left="708"/>
+        <w:jc w:val="both"/>
+        <w:rPr>
+          <w:rFonts w:cstheme="minorHAnsi"/>
+          <w:lang w:val="es-ES"/>
+        </w:rPr>
+      </w:pPr>
+      <w:r>
+        <w:rPr>
+          <w:rFonts w:cstheme="minorHAnsi"/>
+          <w:lang w:val="es-ES"/>
+        </w:rPr>
+        <w:t>Atípico: Resultado atípico del PAP.</w:t>
+      </w:r>
+      <w:r>
+        <w:rPr>
+          <w:rFonts w:cstheme="minorHAnsi"/>
+          <w:lang w:val="es-ES"/>
+        </w:rPr>
+        <w:t xml:space="preserve"> </w:t>
+      </w:r>
+      <w:r>
+        <w:rPr>
+          <w:rFonts w:cstheme="minorHAnsi"/>
+          <w:color w:val="FF0000"/>
+          <w:lang w:val="es-ES"/>
+        </w:rPr>
+        <w:t>ESPERAR RESPUESTA CLAU</w:t>
+      </w:r>
+    </w:p>
+    <w:p>
+      <w:pPr>
+        <w:jc w:val="both"/>
+        <w:rPr>
+          <w:rFonts w:cstheme="minorHAnsi"/>
+          <w:lang w:val="es-ES"/>
+        </w:rPr>
+      </w:pPr>
+    </w:p>
+    <w:p>
+      <w:pPr>
+        <w:jc w:val="both"/>
+        <w:rPr>
+          <w:rFonts w:cstheme="minorHAnsi"/>
+          <w:u w:val="single"/>
+          <w:lang w:val="es-ES"/>
+        </w:rPr>
+      </w:pPr>
+      <w:r>
+        <w:rPr>
+          <w:rFonts w:cstheme="minorHAnsi"/>
+          <w:u w:val="single"/>
+          <w:lang w:val="es-ES"/>
+        </w:rPr>
+        <w:t>Positivos:</w:t>
+      </w:r>
+      <w:r>
+        <w:rPr>
+          <w:rFonts w:cstheme="minorHAnsi"/>
+          <w:lang w:val="es-ES"/>
+        </w:rPr>
+        <w:t xml:space="preserve"> </w:t>
+      </w:r>
+    </w:p>
+    <w:p>
+      <w:pPr>
+        <w:ind w:left="708"/>
+        <w:jc w:val="both"/>
+        <w:rPr>
+          <w:rFonts w:eastAsia="Times New Roman" w:cstheme="minorHAnsi"/>
+          <w:spacing w:val="5"/>
+          <w:shd w:val="clear" w:color="auto" w:fill="FFFFFF"/>
+          <w:lang w:val="es-CL" w:eastAsia="es-ES_tradnl"/>
+        </w:rPr>
+      </w:pPr>
+      <w:r>
+        <w:rPr>
+          <w:rFonts w:eastAsia="Times New Roman" w:cstheme="minorHAnsi"/>
+          <w:spacing w:val="5"/>
+          <w:shd w:val="clear" w:color="auto" w:fill="FFFFFF"/>
+          <w:lang w:val="es-CL" w:eastAsia="es-ES_tradnl"/>
+        </w:rPr>
+        <w:t xml:space="preserve">NIE I: Neoplasia Intraepitelial I. Proliferación leve de células dentro del epitelio. </w:t>
+      </w:r>
+    </w:p>
+    <w:p>
+      <w:pPr>
+        <w:ind w:left="708"/>
+        <w:jc w:val="both"/>
+        <w:rPr>
+          <w:rFonts w:eastAsia="Times New Roman" w:cstheme="minorHAnsi"/>
+          <w:spacing w:val="5"/>
+          <w:shd w:val="clear" w:color="auto" w:fill="FFFFFF"/>
+          <w:lang w:val="es-CL" w:eastAsia="es-ES_tradnl"/>
+        </w:rPr>
+      </w:pPr>
+      <w:r>
+        <w:rPr>
+          <w:rFonts w:eastAsia="Times New Roman" w:cstheme="minorHAnsi"/>
+          <w:spacing w:val="5"/>
+          <w:shd w:val="clear" w:color="auto" w:fill="FFFFFF"/>
+          <w:lang w:val="es-CL" w:eastAsia="es-ES_tradnl"/>
+        </w:rPr>
+        <w:t xml:space="preserve">NIE II: Neoplasia Intraepitelial II. Proliferación moderada de células dentro del epitelio. </w:t>
+      </w:r>
+    </w:p>
+    <w:p>
+      <w:pPr>
+        <w:ind w:left="708"/>
+        <w:jc w:val="both"/>
+        <w:rPr>
+          <w:rFonts w:eastAsia="Times New Roman" w:cstheme="minorHAnsi"/>
+          <w:spacing w:val="5"/>
+          <w:shd w:val="clear" w:color="auto" w:fill="FFFFFF"/>
+          <w:lang w:val="es-CL" w:eastAsia="es-ES_tradnl"/>
+        </w:rPr>
+      </w:pPr>
+      <w:r>
+        <w:rPr>
+          <w:rFonts w:eastAsia="Times New Roman" w:cstheme="minorHAnsi"/>
+          <w:spacing w:val="5"/>
+          <w:shd w:val="clear" w:color="auto" w:fill="FFFFFF"/>
+          <w:lang w:val="es-CL" w:eastAsia="es-ES_tradnl"/>
+        </w:rPr>
+        <w:t xml:space="preserve">NIE III: Neoplasia Intraepitelial III. Proliferación severa de células dentro del epitelio. </w:t>
+      </w:r>
+    </w:p>
+    <w:p>
+      <w:pPr>
+        <w:ind w:left="708"/>
+        <w:jc w:val="both"/>
+        <w:rPr>
+          <w:rFonts w:eastAsia="Times New Roman" w:cstheme="minorHAnsi"/>
+          <w:spacing w:val="5"/>
+          <w:shd w:val="clear" w:color="auto" w:fill="FFFFFF"/>
+          <w:lang w:val="es-CL" w:eastAsia="es-ES_tradnl"/>
+        </w:rPr>
+      </w:pPr>
+      <w:r>
+        <w:rPr>
+          <w:rFonts w:eastAsia="Times New Roman" w:cstheme="minorHAnsi"/>
+          <w:spacing w:val="5"/>
+          <w:shd w:val="clear" w:color="auto" w:fill="FFFFFF"/>
+          <w:lang w:val="es-CL" w:eastAsia="es-ES_tradnl"/>
+        </w:rPr>
+        <w:t>Adenocarcinoma: Tumor maligno que se origina en el revestimiento de glándulas se secreción externa.</w:t>
+      </w:r>
+    </w:p>
+    <w:p>
+      <w:pPr>
+        <w:ind w:firstLine="708"/>
+        <w:jc w:val="both"/>
+        <w:rPr>
+          <w:rFonts w:eastAsia="Times New Roman" w:cstheme="minorHAnsi"/>
+          <w:spacing w:val="5"/>
+          <w:shd w:val="clear" w:color="auto" w:fill="FFFFFF"/>
+          <w:lang w:val="es-CL" w:eastAsia="es-ES_tradnl"/>
+        </w:rPr>
+      </w:pPr>
+      <w:r>
+        <w:rPr>
+          <w:rFonts w:eastAsia="Times New Roman" w:cstheme="minorHAnsi"/>
+          <w:spacing w:val="5"/>
+          <w:shd w:val="clear" w:color="auto" w:fill="FFFFFF"/>
+          <w:lang w:val="es-CL" w:eastAsia="es-ES_tradnl"/>
+        </w:rPr>
+        <w:t>Epidermoide: Tumor maligno que invade la dermis</w:t>
+      </w:r>
+      <w:r>
+        <w:rPr>
+          <w:rFonts w:eastAsia="Times New Roman" w:cstheme="minorHAnsi"/>
+          <w:spacing w:val="5"/>
+          <w:shd w:val="clear" w:color="auto" w:fill="FFFFFF"/>
+          <w:lang w:val="es-CL" w:eastAsia="es-ES_tradnl"/>
+        </w:rPr>
+        <w:t xml:space="preserve"> (dermis de doned)</w:t>
+      </w:r>
+      <w:r>
+        <w:rPr>
+          <w:rFonts w:eastAsia="Times New Roman" w:cstheme="minorHAnsi"/>
+          <w:spacing w:val="5"/>
+          <w:shd w:val="clear" w:color="auto" w:fill="FFFFFF"/>
+          <w:lang w:val="es-CL" w:eastAsia="es-ES_tradnl"/>
+        </w:rPr>
+        <w:t>.</w:t>
+      </w:r>
+    </w:p>
+    <w:p>
+      <w:pPr>
+        <w:ind w:left="708"/>
+        <w:jc w:val="both"/>
+        <w:rPr>
+          <w:rFonts w:eastAsia="Times New Roman" w:cstheme="minorHAnsi"/>
+          <w:spacing w:val="5"/>
+          <w:shd w:val="clear" w:color="auto" w:fill="FFFFFF"/>
+          <w:lang w:val="es-CL" w:eastAsia="es-ES_tradnl"/>
+        </w:rPr>
+      </w:pPr>
+      <w:r>
+        <w:rPr>
+          <w:rFonts w:eastAsia="Times New Roman" w:cstheme="minorHAnsi"/>
+          <w:spacing w:val="5"/>
+          <w:shd w:val="clear" w:color="auto" w:fill="FFFFFF"/>
+          <w:lang w:val="es-CL" w:eastAsia="es-ES_tradnl"/>
+        </w:rPr>
+        <w:t>HPV:</w:t>
+      </w:r>
+      <w:r>
+        <w:rPr>
+          <w:rFonts w:eastAsia="Times New Roman" w:cstheme="minorHAnsi"/>
+          <w:spacing w:val="5"/>
+          <w:shd w:val="clear" w:color="auto" w:fill="FFFFFF"/>
+          <w:lang w:val="es-CL" w:eastAsia="es-ES_tradnl"/>
+        </w:rPr>
+        <w:t xml:space="preserve"> Virus del Papiloma Humano.</w:t>
+      </w:r>
+    </w:p>
+    <w:p>
+      <w:pPr>
+        <w:jc w:val="both"/>
+        <w:rPr>
+          <w:rFonts w:eastAsia="Times New Roman" w:cstheme="minorHAnsi"/>
+          <w:spacing w:val="5"/>
+          <w:shd w:val="clear" w:color="auto" w:fill="FFFFFF"/>
+          <w:lang w:val="es-CL" w:eastAsia="es-ES_tradnl"/>
+        </w:rPr>
+      </w:pPr>
+    </w:p>
+    <w:p>
+      <w:pPr>
+        <w:jc w:val="both"/>
+        <w:rPr>
+          <w:lang w:val="es-ES"/>
+        </w:rPr>
+      </w:pPr>
     </w:p>
     <w:sectPr>
       <w:pgSz w:w="12240" w:h="15840"/>
@@ -468,6 +903,7 @@
     <w:lsdException w:name="HTML Sample" w:semiHidden="1" w:unhideWhenUsed="1"/>
     <w:lsdException w:name="HTML Typewriter" w:semiHidden="1" w:unhideWhenUsed="1"/>
     <w:lsdException w:name="HTML Variable" w:semiHidden="1" w:unhideWhenUsed="1"/>
+    <w:lsdException w:name="Normal Table" w:semiHidden="1" w:unhideWhenUsed="1"/>
     <w:lsdException w:name="annotation subject" w:semiHidden="1" w:unhideWhenUsed="1"/>
     <w:lsdException w:name="No List" w:semiHidden="1" w:unhideWhenUsed="1"/>
     <w:lsdException w:name="Outline List 1" w:semiHidden="1" w:unhideWhenUsed="1"/>
@@ -514,8 +950,10 @@
     <w:lsdException w:name="Table Subtle 2" w:semiHidden="1" w:unhideWhenUsed="1"/>
     <w:lsdException w:name="Table Web 1" w:semiHidden="1" w:unhideWhenUsed="1"/>
     <w:lsdException w:name="Table Web 2" w:semiHidden="1" w:unhideWhenUsed="1"/>
+    <w:lsdException w:name="Table Web 3" w:semiHidden="1" w:unhideWhenUsed="1"/>
     <w:lsdException w:name="Balloon Text" w:semiHidden="1" w:unhideWhenUsed="1"/>
     <w:lsdException w:name="Table Grid" w:uiPriority="39"/>
+    <w:lsdException w:name="Table Theme" w:semiHidden="1" w:unhideWhenUsed="1"/>
     <w:lsdException w:name="Placeholder Text" w:semiHidden="1"/>
     <w:lsdException w:name="No Spacing" w:uiPriority="1" w:qFormat="1"/>
     <w:lsdException w:name="Light Shading" w:uiPriority="60"/>

</xml_diff>